<commit_message>
corrected mistake with cpu model
</commit_message>
<xml_diff>
--- a/jmeter_tasks/task1/BE_task1.docx
+++ b/jmeter_tasks/task1/BE_task1.docx
@@ -514,7 +514,25 @@
           <w:sz w:val="28"/>
           <w:szCs w:val="28"/>
         </w:rPr>
-        <w:t xml:space="preserve">Processor: Intel Core i-7 8700. Use only to </w:t>
+        <w:t xml:space="preserve">Processor: Intel Core i-7 </w:t>
+      </w:r>
+      <w:r>
+        <w:rPr>
+          <w:rFonts w:ascii="Times New Roman" w:hAnsi="Times New Roman" w:cs="Times New Roman"/>
+          <w:sz w:val="28"/>
+          <w:szCs w:val="28"/>
+        </w:rPr>
+        <w:t>6</w:t>
+      </w:r>
+      <w:bookmarkStart w:id="0" w:name="_GoBack"/>
+      <w:bookmarkEnd w:id="0"/>
+      <w:r>
+        <w:rPr>
+          <w:rFonts w:ascii="Times New Roman" w:hAnsi="Times New Roman" w:cs="Times New Roman"/>
+          <w:sz w:val="28"/>
+          <w:szCs w:val="28"/>
+        </w:rPr>
+        <w:t xml:space="preserve">700. Use only to </w:t>
       </w:r>
       <w:r>
         <w:rPr>
@@ -1793,8 +1811,6 @@
           <w:shd w:val="clear" w:color="auto" w:fill="FFFFFF"/>
         </w:rPr>
       </w:pPr>
-      <w:bookmarkStart w:id="0" w:name="_GoBack"/>
-      <w:bookmarkEnd w:id="0"/>
     </w:p>
     <w:sectPr>
       <w:pgSz w:w="12240" w:h="15840"/>

</xml_diff>